<commit_message>
Met à jour le cahier des charges.
</commit_message>
<xml_diff>
--- a/Docs/Jeu unity.docx
+++ b/Docs/Jeu unity.docx
@@ -1,6 +1,6 @@
 
 <file path=word/document.xml><?xml version="1.0" encoding="utf-8"?>
-<w:document xmlns:wpc="http://schemas.microsoft.com/office/word/2010/wordprocessingCanvas" xmlns:mc="http://schemas.openxmlformats.org/markup-compatibility/2006" xmlns:o="urn:schemas-microsoft-com:office:office" xmlns:r="http://schemas.openxmlformats.org/officeDocument/2006/relationships" xmlns:m="http://schemas.openxmlformats.org/officeDocument/2006/math" xmlns:v="urn:schemas-microsoft-com:vml" xmlns:wp14="http://schemas.microsoft.com/office/word/2010/wordprocessingDrawing" xmlns:wp="http://schemas.openxmlformats.org/drawingml/2006/wordprocessingDrawing" xmlns:w10="urn:schemas-microsoft-com:office:word" xmlns:w="http://schemas.openxmlformats.org/wordprocessingml/2006/main" xmlns:w14="http://schemas.microsoft.com/office/word/2010/wordml" xmlns:wpg="http://schemas.microsoft.com/office/word/2010/wordprocessingGroup" xmlns:wpi="http://schemas.microsoft.com/office/word/2010/wordprocessingInk" xmlns:wne="http://schemas.microsoft.com/office/word/2006/wordml" xmlns:wps="http://schemas.microsoft.com/office/word/2010/wordprocessingShape" mc:Ignorable="w14 wp14">
+<w:document xmlns:ve="http://schemas.openxmlformats.org/markup-compatibility/2006" xmlns:o="urn:schemas-microsoft-com:office:office" xmlns:r="http://schemas.openxmlformats.org/officeDocument/2006/relationships" xmlns:m="http://schemas.openxmlformats.org/officeDocument/2006/math" xmlns:v="urn:schemas-microsoft-com:vml" xmlns:wp="http://schemas.openxmlformats.org/drawingml/2006/wordprocessingDrawing" xmlns:w10="urn:schemas-microsoft-com:office:word" xmlns:w="http://schemas.openxmlformats.org/wordprocessingml/2006/main" xmlns:wne="http://schemas.microsoft.com/office/word/2006/wordml">
   <w:body>
     <w:p>
       <w:pPr>
@@ -61,7 +61,25 @@
         <w:rPr>
           <w:rFonts w:ascii="Comic Sans MS" w:hAnsi="Comic Sans MS"/>
         </w:rPr>
-        <w:t xml:space="preserve"> Déplacer les cubes formant les murs du labyrinthe, ou les exploser en ramassant dans le labyrinthe des items prévu à cet effet</w:t>
+        <w:t xml:space="preserve"> Déplacer les cubes formant les murs du labyrinthe, ou les exploser en ramassant dans le labyrinthe des items prévu</w:t>
+      </w:r>
+      <w:r>
+        <w:rPr>
+          <w:rFonts w:ascii="Comic Sans MS" w:hAnsi="Comic Sans MS"/>
+        </w:rPr>
+        <w:t>s</w:t>
+      </w:r>
+      <w:r>
+        <w:rPr>
+          <w:rFonts w:ascii="Comic Sans MS" w:hAnsi="Comic Sans MS"/>
+        </w:rPr>
+        <w:t xml:space="preserve"> à cet effet</w:t>
+      </w:r>
+      <w:r>
+        <w:rPr>
+          <w:rFonts w:ascii="Comic Sans MS" w:hAnsi="Comic Sans MS"/>
+        </w:rPr>
+        <w:t>.</w:t>
       </w:r>
     </w:p>
     <w:p>
@@ -81,7 +99,13 @@
         <w:rPr>
           <w:rFonts w:ascii="Comic Sans MS" w:hAnsi="Comic Sans MS"/>
         </w:rPr>
-        <w:t xml:space="preserve"> Sortir du labyrinthe</w:t>
+        <w:t xml:space="preserve"> </w:t>
+      </w:r>
+      <w:r>
+        <w:rPr>
+          <w:rFonts w:ascii="Comic Sans MS" w:hAnsi="Comic Sans MS"/>
+        </w:rPr>
+        <w:t>Récupérer le sceptre magique de l’autre côté du labyrinthe et revenir sans se faire attraper par l’ennemi.</w:t>
       </w:r>
     </w:p>
     <w:p>
@@ -101,7 +125,13 @@
         <w:rPr>
           <w:rFonts w:ascii="Comic Sans MS" w:hAnsi="Comic Sans MS"/>
         </w:rPr>
-        <w:t xml:space="preserve"> Un petit bonhomme cartoon</w:t>
+        <w:t xml:space="preserve"> Un </w:t>
+      </w:r>
+      <w:r>
+        <w:rPr>
+          <w:rFonts w:ascii="Comic Sans MS" w:hAnsi="Comic Sans MS"/>
+        </w:rPr>
+        <w:t>personnage avec un air médiéval.</w:t>
       </w:r>
     </w:p>
     <w:p>
@@ -115,13 +145,39 @@
           <w:rFonts w:ascii="Comic Sans MS" w:hAnsi="Comic Sans MS"/>
           <w:u w:val="single"/>
         </w:rPr>
-        <w:t>Vue :</w:t>
-      </w:r>
-      <w:r>
-        <w:rPr>
-          <w:rFonts w:ascii="Comic Sans MS" w:hAnsi="Comic Sans MS"/>
-        </w:rPr>
-        <w:t xml:space="preserve"> 1</w:t>
+        <w:t>Vue</w:t>
+      </w:r>
+      <w:r>
+        <w:rPr>
+          <w:rFonts w:ascii="Comic Sans MS" w:hAnsi="Comic Sans MS"/>
+          <w:u w:val="single"/>
+        </w:rPr>
+        <w:t>s</w:t>
+      </w:r>
+      <w:r>
+        <w:rPr>
+          <w:rFonts w:ascii="Comic Sans MS" w:hAnsi="Comic Sans MS"/>
+          <w:u w:val="single"/>
+        </w:rPr>
+        <w:t> :</w:t>
+      </w:r>
+      <w:r>
+        <w:rPr>
+          <w:rFonts w:ascii="Comic Sans MS" w:hAnsi="Comic Sans MS"/>
+        </w:rPr>
+        <w:t xml:space="preserve"> </w:t>
+      </w:r>
+      <w:r>
+        <w:rPr>
+          <w:rFonts w:ascii="Comic Sans MS" w:hAnsi="Comic Sans MS"/>
+        </w:rPr>
+        <w:t xml:space="preserve">Vue </w:t>
+      </w:r>
+      <w:r>
+        <w:rPr>
+          <w:rFonts w:ascii="Comic Sans MS" w:hAnsi="Comic Sans MS"/>
+        </w:rPr>
+        <w:t>1</w:t>
       </w:r>
       <w:r>
         <w:rPr>
@@ -135,6 +191,25 @@
           <w:rFonts w:ascii="Comic Sans MS" w:hAnsi="Comic Sans MS"/>
         </w:rPr>
         <w:t xml:space="preserve"> personne</w:t>
+      </w:r>
+      <w:r>
+        <w:rPr>
+          <w:rFonts w:ascii="Comic Sans MS" w:hAnsi="Comic Sans MS"/>
+        </w:rPr>
+        <w:t xml:space="preserve"> en vue de base. Vue 3</w:t>
+      </w:r>
+      <w:r>
+        <w:rPr>
+          <w:rFonts w:ascii="Comic Sans MS" w:hAnsi="Comic Sans MS"/>
+          <w:vertAlign w:val="superscript"/>
+        </w:rPr>
+        <w:t>ème</w:t>
+      </w:r>
+      <w:r>
+        <w:rPr>
+          <w:rFonts w:ascii="Comic Sans MS" w:hAnsi="Comic Sans MS"/>
+        </w:rPr>
+        <w:t xml:space="preserve"> personne et vue de dessus disponibles.</w:t>
       </w:r>
     </w:p>
     <w:p>
@@ -185,21 +260,31 @@
         <w:rPr>
           <w:rFonts w:ascii="Comic Sans MS" w:hAnsi="Comic Sans MS"/>
         </w:rPr>
-        <w:t xml:space="preserve"> le </w:t>
-      </w:r>
-      <w:proofErr w:type="spellStart"/>
-      <w:r>
-        <w:rPr>
-          <w:rFonts w:ascii="Comic Sans MS" w:hAnsi="Comic Sans MS"/>
-        </w:rPr>
-        <w:t>héro</w:t>
-      </w:r>
-      <w:proofErr w:type="spellEnd"/>
-      <w:r>
-        <w:rPr>
-          <w:rFonts w:ascii="Comic Sans MS" w:hAnsi="Comic Sans MS"/>
-        </w:rPr>
-        <w:t xml:space="preserve"> doit traverser le labyrinthe afin de retrouver son sceptre et de le dérober à celui qui lui voler. Dans un second temps</w:t>
+        <w:t xml:space="preserve"> le héro doit traverser le labyrinthe afin de retrouver son sceptre et de le dérober à celui qui lui </w:t>
+      </w:r>
+      <w:r>
+        <w:rPr>
+          <w:rFonts w:ascii="Comic Sans MS" w:hAnsi="Comic Sans MS"/>
+        </w:rPr>
+        <w:t xml:space="preserve">a </w:t>
+      </w:r>
+      <w:r>
+        <w:rPr>
+          <w:rFonts w:ascii="Comic Sans MS" w:hAnsi="Comic Sans MS"/>
+        </w:rPr>
+        <w:t>vol</w:t>
+      </w:r>
+      <w:r>
+        <w:rPr>
+          <w:rFonts w:ascii="Comic Sans MS" w:hAnsi="Comic Sans MS"/>
+        </w:rPr>
+        <w:t>é</w:t>
+      </w:r>
+      <w:r>
+        <w:rPr>
+          <w:rFonts w:ascii="Comic Sans MS" w:hAnsi="Comic Sans MS"/>
+        </w:rPr>
+        <w:t>. Dans un second temps</w:t>
       </w:r>
       <w:r>
         <w:rPr>
@@ -211,21 +296,7 @@
         <w:rPr>
           <w:rFonts w:ascii="Comic Sans MS" w:hAnsi="Comic Sans MS"/>
         </w:rPr>
-        <w:t xml:space="preserve"> le </w:t>
-      </w:r>
-      <w:proofErr w:type="spellStart"/>
-      <w:r>
-        <w:rPr>
-          <w:rFonts w:ascii="Comic Sans MS" w:hAnsi="Comic Sans MS"/>
-        </w:rPr>
-        <w:t>héro</w:t>
-      </w:r>
-      <w:proofErr w:type="spellEnd"/>
-      <w:r>
-        <w:rPr>
-          <w:rFonts w:ascii="Comic Sans MS" w:hAnsi="Comic Sans MS"/>
-        </w:rPr>
-        <w:t xml:space="preserve"> ayant retrouvé son sceptre, est poursuivi par les ravisseurs de son sceptre, et doit traverser de nouveau le labyrinthe par le même chemin qu’</w:t>
+        <w:t xml:space="preserve"> le héro ayant retrouvé son sceptre, est poursuivi par le ravisseur de son sceptre, et doit traverser de nouveau le labyrinthe par le même chemin qu’</w:t>
       </w:r>
       <w:r>
         <w:rPr>
@@ -277,7 +348,7 @@
         <w:rPr>
           <w:rFonts w:ascii="Comic Sans MS" w:hAnsi="Comic Sans MS"/>
         </w:rPr>
-        <w:t xml:space="preserve"> Chrono sur tout le labyrinthe + Décompte sur certaines zones</w:t>
+        <w:t xml:space="preserve"> Chrono sur tout le labyrinthe. Les items permettant de faire exploser les caisses offrent un bonus de temps lorsqu’on les ramasse et en font perdre lorsqu’on les utilise.</w:t>
       </w:r>
     </w:p>
     <w:p>
@@ -308,6 +379,58 @@
         <w:tab/>
         <w:t>Personnage</w:t>
       </w:r>
+      <w:r>
+        <w:rPr>
+          <w:rFonts w:ascii="Comic Sans MS" w:hAnsi="Comic Sans MS"/>
+        </w:rPr>
+        <w:br/>
+      </w:r>
+      <w:r>
+        <w:rPr>
+          <w:rFonts w:ascii="Comic Sans MS" w:hAnsi="Comic Sans MS"/>
+        </w:rPr>
+        <w:tab/>
+        <w:t>Ennemi</w:t>
+      </w:r>
+      <w:r>
+        <w:rPr>
+          <w:rFonts w:ascii="Comic Sans MS" w:hAnsi="Comic Sans MS"/>
+        </w:rPr>
+        <w:br/>
+      </w:r>
+      <w:r>
+        <w:rPr>
+          <w:rFonts w:ascii="Comic Sans MS" w:hAnsi="Comic Sans MS"/>
+        </w:rPr>
+        <w:tab/>
+        <w:t>Explosion</w:t>
+      </w:r>
+      <w:r>
+        <w:rPr>
+          <w:rFonts w:ascii="Comic Sans MS" w:hAnsi="Comic Sans MS"/>
+        </w:rPr>
+        <w:br/>
+      </w:r>
+      <w:r>
+        <w:rPr>
+          <w:rFonts w:ascii="Comic Sans MS" w:hAnsi="Comic Sans MS"/>
+        </w:rPr>
+        <w:tab/>
+        <w:t>Glissement des cubes</w:t>
+      </w:r>
+      <w:r>
+        <w:rPr>
+          <w:rFonts w:ascii="Comic Sans MS" w:hAnsi="Comic Sans MS"/>
+        </w:rPr>
+        <w:br/>
+      </w:r>
+      <w:r>
+        <w:rPr>
+          <w:rFonts w:ascii="Comic Sans MS" w:hAnsi="Comic Sans MS"/>
+        </w:rPr>
+        <w:tab/>
+        <w:t>Musique</w:t>
+      </w:r>
     </w:p>
     <w:p>
       <w:pPr>
@@ -315,13 +438,6 @@
           <w:rFonts w:ascii="Comic Sans MS" w:hAnsi="Comic Sans MS"/>
         </w:rPr>
       </w:pPr>
-      <w:r>
-        <w:rPr>
-          <w:rFonts w:ascii="Comic Sans MS" w:hAnsi="Comic Sans MS"/>
-        </w:rPr>
-        <w:tab/>
-        <w:t>Ennemi</w:t>
-      </w:r>
     </w:p>
     <w:p>
       <w:pPr>
@@ -332,71 +448,105 @@
       <w:r>
         <w:rPr>
           <w:rFonts w:ascii="Comic Sans MS" w:hAnsi="Comic Sans MS"/>
-        </w:rPr>
-        <w:tab/>
-        <w:t>Explosion</w:t>
+          <w:u w:val="single"/>
+        </w:rPr>
+        <w:t>Niveaux :</w:t>
+      </w:r>
+      <w:r>
+        <w:rPr>
+          <w:rFonts w:ascii="Comic Sans MS" w:hAnsi="Comic Sans MS"/>
+        </w:rPr>
+        <w:t xml:space="preserve"> Les niveaux sont chargés depuis</w:t>
+      </w:r>
+      <w:r>
+        <w:rPr>
+          <w:rFonts w:ascii="Comic Sans MS" w:hAnsi="Comic Sans MS"/>
+        </w:rPr>
+        <w:t xml:space="preserve"> un fichier .</w:t>
+      </w:r>
+      <w:proofErr w:type="spellStart"/>
+      <w:r>
+        <w:rPr>
+          <w:rFonts w:ascii="Comic Sans MS" w:hAnsi="Comic Sans MS"/>
+        </w:rPr>
+        <w:t>txt</w:t>
+      </w:r>
+      <w:proofErr w:type="spellEnd"/>
+      <w:r>
+        <w:rPr>
+          <w:rFonts w:ascii="Comic Sans MS" w:hAnsi="Comic Sans MS"/>
+        </w:rPr>
+        <w:t xml:space="preserve"> contenant la disposition des cubes formant le labyrinthe.</w:t>
       </w:r>
     </w:p>
     <w:p>
       <w:pPr>
-        <w:rPr>
-          <w:rFonts w:ascii="Comic Sans MS" w:hAnsi="Comic Sans MS"/>
-        </w:rPr>
-      </w:pPr>
-      <w:r>
-        <w:rPr>
-          <w:rFonts w:ascii="Comic Sans MS" w:hAnsi="Comic Sans MS"/>
-        </w:rPr>
-        <w:tab/>
-        <w:t>Glissement des cubes</w:t>
+        <w:ind w:left="708"/>
+        <w:rPr>
+          <w:rFonts w:ascii="Comic Sans MS" w:hAnsi="Comic Sans MS"/>
+        </w:rPr>
+      </w:pPr>
+      <w:r>
+        <w:rPr>
+          <w:rFonts w:ascii="Comic Sans MS" w:hAnsi="Comic Sans MS"/>
+        </w:rPr>
+        <w:t>P -&gt; Player</w:t>
       </w:r>
     </w:p>
     <w:p>
       <w:pPr>
-        <w:rPr>
-          <w:rFonts w:ascii="Comic Sans MS" w:hAnsi="Comic Sans MS"/>
-        </w:rPr>
-      </w:pPr>
-      <w:r>
-        <w:rPr>
-          <w:rFonts w:ascii="Comic Sans MS" w:hAnsi="Comic Sans MS"/>
-        </w:rPr>
-        <w:tab/>
-        <w:t>Musique</w:t>
+        <w:ind w:left="708"/>
+        <w:rPr>
+          <w:rFonts w:ascii="Comic Sans MS" w:hAnsi="Comic Sans MS"/>
+        </w:rPr>
+      </w:pPr>
+      <w:r>
+        <w:rPr>
+          <w:rFonts w:ascii="Comic Sans MS" w:hAnsi="Comic Sans MS"/>
+        </w:rPr>
+        <w:t>E -&gt; E</w:t>
+      </w:r>
+      <w:r>
+        <w:rPr>
+          <w:rFonts w:ascii="Comic Sans MS" w:hAnsi="Comic Sans MS"/>
+        </w:rPr>
+        <w:t>n</w:t>
+      </w:r>
+      <w:r>
+        <w:rPr>
+          <w:rFonts w:ascii="Comic Sans MS" w:hAnsi="Comic Sans MS"/>
+        </w:rPr>
+        <w:t>nemi</w:t>
       </w:r>
     </w:p>
     <w:p>
       <w:pPr>
-        <w:rPr>
-          <w:rFonts w:ascii="Comic Sans MS" w:hAnsi="Comic Sans MS"/>
-        </w:rPr>
-      </w:pPr>
+        <w:ind w:left="708"/>
+        <w:rPr>
+          <w:rFonts w:ascii="Comic Sans MS" w:hAnsi="Comic Sans MS"/>
+        </w:rPr>
+      </w:pPr>
+      <w:r>
+        <w:rPr>
+          <w:rFonts w:ascii="Comic Sans MS" w:hAnsi="Comic Sans MS"/>
+        </w:rPr>
+        <w:t>S -&gt; Sceptre</w:t>
+      </w:r>
     </w:p>
     <w:p>
       <w:pPr>
-        <w:rPr>
-          <w:rFonts w:ascii="Comic Sans MS" w:hAnsi="Comic Sans MS"/>
-        </w:rPr>
-      </w:pPr>
-      <w:r>
-        <w:rPr>
-          <w:rFonts w:ascii="Comic Sans MS" w:hAnsi="Comic Sans MS"/>
-        </w:rPr>
-        <w:t>Ecrire un fichier .</w:t>
-      </w:r>
-      <w:proofErr w:type="spellStart"/>
-      <w:r>
-        <w:rPr>
-          <w:rFonts w:ascii="Comic Sans MS" w:hAnsi="Comic Sans MS"/>
-        </w:rPr>
-        <w:t>txt</w:t>
-      </w:r>
-      <w:proofErr w:type="spellEnd"/>
-      <w:r>
-        <w:rPr>
-          <w:rFonts w:ascii="Comic Sans MS" w:hAnsi="Comic Sans MS"/>
-        </w:rPr>
-        <w:t xml:space="preserve"> contenant la disposition des cubes formant le labyrinthe.</w:t>
+        <w:ind w:left="708"/>
+        <w:rPr>
+          <w:rFonts w:ascii="Comic Sans MS" w:hAnsi="Comic Sans MS"/>
+          <w:lang w:val="en-US"/>
+        </w:rPr>
+      </w:pPr>
+      <w:r>
+        <w:rPr>
+          <w:rFonts w:ascii="Comic Sans MS" w:hAnsi="Comic Sans MS"/>
+          <w:lang w:val="en-US"/>
+        </w:rPr>
+        <w:t>I -&gt; Items</w:t>
       </w:r>
     </w:p>
     <w:p>
@@ -404,13 +554,15 @@
         <w:ind w:left="708"/>
         <w:rPr>
           <w:rFonts w:ascii="Comic Sans MS" w:hAnsi="Comic Sans MS"/>
-        </w:rPr>
-      </w:pPr>
-      <w:r>
-        <w:rPr>
-          <w:rFonts w:ascii="Comic Sans MS" w:hAnsi="Comic Sans MS"/>
-        </w:rPr>
-        <w:t>P -&gt; Player</w:t>
+          <w:lang w:val="en-US"/>
+        </w:rPr>
+      </w:pPr>
+      <w:r>
+        <w:rPr>
+          <w:rFonts w:ascii="Comic Sans MS" w:hAnsi="Comic Sans MS"/>
+          <w:lang w:val="en-US"/>
+        </w:rPr>
+        <w:t>B -&gt; Box</w:t>
       </w:r>
     </w:p>
     <w:p>
@@ -418,13 +570,15 @@
         <w:ind w:left="708"/>
         <w:rPr>
           <w:rFonts w:ascii="Comic Sans MS" w:hAnsi="Comic Sans MS"/>
-        </w:rPr>
-      </w:pPr>
-      <w:r>
-        <w:rPr>
-          <w:rFonts w:ascii="Comic Sans MS" w:hAnsi="Comic Sans MS"/>
-        </w:rPr>
-        <w:t>E -&gt; Ennemi</w:t>
+          <w:lang w:val="en-US"/>
+        </w:rPr>
+      </w:pPr>
+      <w:r>
+        <w:rPr>
+          <w:rFonts w:ascii="Comic Sans MS" w:hAnsi="Comic Sans MS"/>
+          <w:lang w:val="en-US"/>
+        </w:rPr>
+        <w:t>W -&gt; Wall</w:t>
       </w:r>
     </w:p>
     <w:p>
@@ -438,74 +592,18 @@
         <w:rPr>
           <w:rFonts w:ascii="Comic Sans MS" w:hAnsi="Comic Sans MS"/>
         </w:rPr>
-        <w:t>S -&gt; Sceptre</w:t>
-      </w:r>
-    </w:p>
-    <w:p>
-      <w:pPr>
-        <w:ind w:left="708"/>
-        <w:rPr>
-          <w:rFonts w:ascii="Comic Sans MS" w:hAnsi="Comic Sans MS"/>
-          <w:lang w:val="en-US"/>
-        </w:rPr>
-      </w:pPr>
-      <w:r>
-        <w:rPr>
-          <w:rFonts w:ascii="Comic Sans MS" w:hAnsi="Comic Sans MS"/>
-          <w:lang w:val="en-US"/>
-        </w:rPr>
-        <w:t>I -&gt; Items</w:t>
-      </w:r>
-    </w:p>
-    <w:p>
-      <w:pPr>
-        <w:ind w:left="708"/>
-        <w:rPr>
-          <w:rFonts w:ascii="Comic Sans MS" w:hAnsi="Comic Sans MS"/>
-          <w:lang w:val="en-US"/>
-        </w:rPr>
-      </w:pPr>
-      <w:r>
-        <w:rPr>
-          <w:rFonts w:ascii="Comic Sans MS" w:hAnsi="Comic Sans MS"/>
-          <w:lang w:val="en-US"/>
-        </w:rPr>
-        <w:t>B -&gt; Box</w:t>
-      </w:r>
-    </w:p>
-    <w:p>
-      <w:pPr>
-        <w:ind w:left="708"/>
-        <w:rPr>
-          <w:rFonts w:ascii="Comic Sans MS" w:hAnsi="Comic Sans MS"/>
-          <w:lang w:val="en-US"/>
-        </w:rPr>
-      </w:pPr>
-      <w:r>
-        <w:rPr>
-          <w:rFonts w:ascii="Comic Sans MS" w:hAnsi="Comic Sans MS"/>
-          <w:lang w:val="en-US"/>
-        </w:rPr>
-        <w:t>W -&gt; Wall</w:t>
-      </w:r>
-    </w:p>
-    <w:p>
-      <w:pPr>
-        <w:ind w:left="708"/>
-        <w:rPr>
-          <w:rFonts w:ascii="Comic Sans MS" w:hAnsi="Comic Sans MS"/>
-        </w:rPr>
-      </w:pPr>
-      <w:r>
-        <w:rPr>
-          <w:rFonts w:ascii="Comic Sans MS" w:hAnsi="Comic Sans MS"/>
-        </w:rPr>
-        <w:t>- -&gt; Rien</w:t>
+        <w:t xml:space="preserve">x </w:t>
+      </w:r>
+      <w:r>
+        <w:rPr>
+          <w:rFonts w:ascii="Comic Sans MS" w:hAnsi="Comic Sans MS"/>
+        </w:rPr>
+        <w:t xml:space="preserve"> -&gt; Rien</w:t>
       </w:r>
     </w:p>
     <w:sectPr>
-      <w:headerReference w:type="default" r:id="rId8"/>
-      <w:footerReference w:type="default" r:id="rId9"/>
+      <w:headerReference w:type="default" r:id="rId7"/>
+      <w:footerReference w:type="default" r:id="rId8"/>
       <w:pgSz w:w="11906" w:h="16838"/>
       <w:pgMar w:top="720" w:right="720" w:bottom="720" w:left="720" w:header="567" w:footer="0" w:gutter="0"/>
       <w:pgBorders w:offsetFrom="page">
@@ -522,7 +620,7 @@
 </file>
 
 <file path=word/endnotes.xml><?xml version="1.0" encoding="utf-8"?>
-<w:endnotes xmlns:wpc="http://schemas.microsoft.com/office/word/2010/wordprocessingCanvas" xmlns:mc="http://schemas.openxmlformats.org/markup-compatibility/2006" xmlns:o="urn:schemas-microsoft-com:office:office" xmlns:r="http://schemas.openxmlformats.org/officeDocument/2006/relationships" xmlns:m="http://schemas.openxmlformats.org/officeDocument/2006/math" xmlns:v="urn:schemas-microsoft-com:vml" xmlns:wp14="http://schemas.microsoft.com/office/word/2010/wordprocessingDrawing" xmlns:wp="http://schemas.openxmlformats.org/drawingml/2006/wordprocessingDrawing" xmlns:w10="urn:schemas-microsoft-com:office:word" xmlns:w="http://schemas.openxmlformats.org/wordprocessingml/2006/main" xmlns:w14="http://schemas.microsoft.com/office/word/2010/wordml" xmlns:wpg="http://schemas.microsoft.com/office/word/2010/wordprocessingGroup" xmlns:wpi="http://schemas.microsoft.com/office/word/2010/wordprocessingInk" xmlns:wne="http://schemas.microsoft.com/office/word/2006/wordml" xmlns:wps="http://schemas.microsoft.com/office/word/2010/wordprocessingShape" mc:Ignorable="w14 wp14">
+<w:endnotes xmlns:ve="http://schemas.openxmlformats.org/markup-compatibility/2006" xmlns:o="urn:schemas-microsoft-com:office:office" xmlns:r="http://schemas.openxmlformats.org/officeDocument/2006/relationships" xmlns:m="http://schemas.openxmlformats.org/officeDocument/2006/math" xmlns:v="urn:schemas-microsoft-com:vml" xmlns:wp="http://schemas.openxmlformats.org/drawingml/2006/wordprocessingDrawing" xmlns:w10="urn:schemas-microsoft-com:office:word" xmlns:w="http://schemas.openxmlformats.org/wordprocessingml/2006/main" xmlns:wne="http://schemas.microsoft.com/office/word/2006/wordml">
   <w:endnote w:type="separator" w:id="-1">
     <w:p>
       <w:pPr>
@@ -547,7 +645,7 @@
 </file>
 
 <file path=word/footer1.xml><?xml version="1.0" encoding="utf-8"?>
-<w:ftr xmlns:wpc="http://schemas.microsoft.com/office/word/2010/wordprocessingCanvas" xmlns:mc="http://schemas.openxmlformats.org/markup-compatibility/2006" xmlns:o="urn:schemas-microsoft-com:office:office" xmlns:r="http://schemas.openxmlformats.org/officeDocument/2006/relationships" xmlns:m="http://schemas.openxmlformats.org/officeDocument/2006/math" xmlns:v="urn:schemas-microsoft-com:vml" xmlns:wp14="http://schemas.microsoft.com/office/word/2010/wordprocessingDrawing" xmlns:wp="http://schemas.openxmlformats.org/drawingml/2006/wordprocessingDrawing" xmlns:w10="urn:schemas-microsoft-com:office:word" xmlns:w="http://schemas.openxmlformats.org/wordprocessingml/2006/main" xmlns:w14="http://schemas.microsoft.com/office/word/2010/wordml" xmlns:wpg="http://schemas.microsoft.com/office/word/2010/wordprocessingGroup" xmlns:wpi="http://schemas.microsoft.com/office/word/2010/wordprocessingInk" xmlns:wne="http://schemas.microsoft.com/office/word/2006/wordml" xmlns:wps="http://schemas.microsoft.com/office/word/2010/wordprocessingShape" mc:Ignorable="w14 wp14">
+<w:ftr xmlns:ve="http://schemas.openxmlformats.org/markup-compatibility/2006" xmlns:o="urn:schemas-microsoft-com:office:office" xmlns:r="http://schemas.openxmlformats.org/officeDocument/2006/relationships" xmlns:m="http://schemas.openxmlformats.org/officeDocument/2006/math" xmlns:v="urn:schemas-microsoft-com:vml" xmlns:wp="http://schemas.openxmlformats.org/drawingml/2006/wordprocessingDrawing" xmlns:w10="urn:schemas-microsoft-com:office:word" xmlns:w="http://schemas.openxmlformats.org/wordprocessingml/2006/main" xmlns:wne="http://schemas.microsoft.com/office/word/2006/wordml">
   <w:sdt>
     <w:sdtPr>
       <w:id w:val="271823424"/>
@@ -556,7 +654,6 @@
         <w:docPartUnique/>
       </w:docPartObj>
     </w:sdtPr>
-    <w:sdtEndPr/>
     <w:sdtContent>
       <w:sdt>
         <w:sdtPr>
@@ -566,7 +663,6 @@
             <w:docPartUnique/>
           </w:docPartObj>
         </w:sdtPr>
-        <w:sdtEndPr/>
         <w:sdtContent>
           <w:p>
             <w:pPr>
@@ -680,7 +776,7 @@
 </file>
 
 <file path=word/footnotes.xml><?xml version="1.0" encoding="utf-8"?>
-<w:footnotes xmlns:wpc="http://schemas.microsoft.com/office/word/2010/wordprocessingCanvas" xmlns:mc="http://schemas.openxmlformats.org/markup-compatibility/2006" xmlns:o="urn:schemas-microsoft-com:office:office" xmlns:r="http://schemas.openxmlformats.org/officeDocument/2006/relationships" xmlns:m="http://schemas.openxmlformats.org/officeDocument/2006/math" xmlns:v="urn:schemas-microsoft-com:vml" xmlns:wp14="http://schemas.microsoft.com/office/word/2010/wordprocessingDrawing" xmlns:wp="http://schemas.openxmlformats.org/drawingml/2006/wordprocessingDrawing" xmlns:w10="urn:schemas-microsoft-com:office:word" xmlns:w="http://schemas.openxmlformats.org/wordprocessingml/2006/main" xmlns:w14="http://schemas.microsoft.com/office/word/2010/wordml" xmlns:wpg="http://schemas.microsoft.com/office/word/2010/wordprocessingGroup" xmlns:wpi="http://schemas.microsoft.com/office/word/2010/wordprocessingInk" xmlns:wne="http://schemas.microsoft.com/office/word/2006/wordml" xmlns:wps="http://schemas.microsoft.com/office/word/2010/wordprocessingShape" mc:Ignorable="w14 wp14">
+<w:footnotes xmlns:ve="http://schemas.openxmlformats.org/markup-compatibility/2006" xmlns:o="urn:schemas-microsoft-com:office:office" xmlns:r="http://schemas.openxmlformats.org/officeDocument/2006/relationships" xmlns:m="http://schemas.openxmlformats.org/officeDocument/2006/math" xmlns:v="urn:schemas-microsoft-com:vml" xmlns:wp="http://schemas.openxmlformats.org/drawingml/2006/wordprocessingDrawing" xmlns:w10="urn:schemas-microsoft-com:office:word" xmlns:w="http://schemas.openxmlformats.org/wordprocessingml/2006/main" xmlns:wne="http://schemas.microsoft.com/office/word/2006/wordml">
   <w:footnote w:type="separator" w:id="-1">
     <w:p>
       <w:pPr>
@@ -705,7 +801,7 @@
 </file>
 
 <file path=word/header1.xml><?xml version="1.0" encoding="utf-8"?>
-<w:hdr xmlns:wpc="http://schemas.microsoft.com/office/word/2010/wordprocessingCanvas" xmlns:mc="http://schemas.openxmlformats.org/markup-compatibility/2006" xmlns:o="urn:schemas-microsoft-com:office:office" xmlns:r="http://schemas.openxmlformats.org/officeDocument/2006/relationships" xmlns:m="http://schemas.openxmlformats.org/officeDocument/2006/math" xmlns:v="urn:schemas-microsoft-com:vml" xmlns:wp14="http://schemas.microsoft.com/office/word/2010/wordprocessingDrawing" xmlns:wp="http://schemas.openxmlformats.org/drawingml/2006/wordprocessingDrawing" xmlns:w10="urn:schemas-microsoft-com:office:word" xmlns:w="http://schemas.openxmlformats.org/wordprocessingml/2006/main" xmlns:w14="http://schemas.microsoft.com/office/word/2010/wordml" xmlns:wpg="http://schemas.microsoft.com/office/word/2010/wordprocessingGroup" xmlns:wpi="http://schemas.microsoft.com/office/word/2010/wordprocessingInk" xmlns:wne="http://schemas.microsoft.com/office/word/2006/wordml" xmlns:wps="http://schemas.microsoft.com/office/word/2010/wordprocessingShape" mc:Ignorable="w14 wp14">
+<w:hdr xmlns:ve="http://schemas.openxmlformats.org/markup-compatibility/2006" xmlns:o="urn:schemas-microsoft-com:office:office" xmlns:r="http://schemas.openxmlformats.org/officeDocument/2006/relationships" xmlns:m="http://schemas.openxmlformats.org/officeDocument/2006/math" xmlns:v="urn:schemas-microsoft-com:vml" xmlns:wp="http://schemas.openxmlformats.org/drawingml/2006/wordprocessingDrawing" xmlns:w10="urn:schemas-microsoft-com:office:word" xmlns:w="http://schemas.openxmlformats.org/wordprocessingml/2006/main" xmlns:wne="http://schemas.microsoft.com/office/word/2006/wordml">
   <w:p>
     <w:pPr>
       <w:pStyle w:val="Sansinterligne"/>
@@ -813,65 +909,9 @@
         <w:noProof/>
         <w:lang w:eastAsia="fr-FR"/>
       </w:rPr>
-      <mc:AlternateContent>
-        <mc:Choice Requires="wps">
-          <w:drawing>
-            <wp:anchor distT="0" distB="0" distL="114300" distR="114300" simplePos="0" relativeHeight="251659264" behindDoc="0" locked="0" layoutInCell="1" allowOverlap="1" wp14:anchorId="50D91A2B" wp14:editId="33CDC4A8">
-              <wp:simplePos x="0" y="0"/>
-              <wp:positionH relativeFrom="column">
-                <wp:posOffset>-146685</wp:posOffset>
-              </wp:positionH>
-              <wp:positionV relativeFrom="paragraph">
-                <wp:posOffset>68249</wp:posOffset>
-              </wp:positionV>
-              <wp:extent cx="6941185" cy="1"/>
-              <wp:effectExtent l="0" t="0" r="12065" b="19050"/>
-              <wp:wrapNone/>
-              <wp:docPr id="2" name="Connecteur droit 2"/>
-              <wp:cNvGraphicFramePr/>
-              <a:graphic xmlns:a="http://schemas.openxmlformats.org/drawingml/2006/main">
-                <a:graphicData uri="http://schemas.microsoft.com/office/word/2010/wordprocessingShape">
-                  <wps:wsp>
-                    <wps:cNvCnPr/>
-                    <wps:spPr>
-                      <a:xfrm flipV="1">
-                        <a:off x="0" y="0"/>
-                        <a:ext cx="6941185" cy="1"/>
-                      </a:xfrm>
-                      <a:prstGeom prst="line">
-                        <a:avLst/>
-                      </a:prstGeom>
-                    </wps:spPr>
-                    <wps:style>
-                      <a:lnRef idx="1">
-                        <a:schemeClr val="dk1"/>
-                      </a:lnRef>
-                      <a:fillRef idx="0">
-                        <a:schemeClr val="dk1"/>
-                      </a:fillRef>
-                      <a:effectRef idx="0">
-                        <a:schemeClr val="dk1"/>
-                      </a:effectRef>
-                      <a:fontRef idx="minor">
-                        <a:schemeClr val="tx1"/>
-                      </a:fontRef>
-                    </wps:style>
-                    <wps:bodyPr/>
-                  </wps:wsp>
-                </a:graphicData>
-              </a:graphic>
-              <wp14:sizeRelV relativeFrom="margin">
-                <wp14:pctHeight>0</wp14:pctHeight>
-              </wp14:sizeRelV>
-            </wp:anchor>
-          </w:drawing>
-        </mc:Choice>
-        <mc:Fallback>
-          <w:pict>
-            <v:line id="Connecteur droit 2" o:spid="_x0000_s1026" style="position:absolute;flip:y;z-index:251659264;visibility:visible;mso-wrap-style:square;mso-height-percent:0;mso-wrap-distance-left:9pt;mso-wrap-distance-top:0;mso-wrap-distance-right:9pt;mso-wrap-distance-bottom:0;mso-position-horizontal:absolute;mso-position-horizontal-relative:text;mso-position-vertical:absolute;mso-position-vertical-relative:text;mso-height-percent:0;mso-height-relative:margin" from="-11.55pt,5.35pt" to="535pt,5.35pt" o:gfxdata="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" strokecolor="black [3040]"/>
-          </w:pict>
-        </mc:Fallback>
-      </mc:AlternateContent>
+      <w:pict>
+        <v:line id="Connecteur droit 2" o:spid="_x0000_s4097" style="position:absolute;flip:y;z-index:251659264;visibility:visible;mso-height-relative:margin" from="-11.55pt,5.35pt" to="535pt,5.35pt" o:gfxdata="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" strokecolor="black [3040]"/>
+      </w:pict>
     </w:r>
     <w:r>
       <w:rPr>
@@ -884,7 +924,7 @@
 </file>
 
 <file path=word/numbering.xml><?xml version="1.0" encoding="utf-8"?>
-<w:numbering xmlns:wpc="http://schemas.microsoft.com/office/word/2010/wordprocessingCanvas" xmlns:mc="http://schemas.openxmlformats.org/markup-compatibility/2006" xmlns:o="urn:schemas-microsoft-com:office:office" xmlns:r="http://schemas.openxmlformats.org/officeDocument/2006/relationships" xmlns:m="http://schemas.openxmlformats.org/officeDocument/2006/math" xmlns:v="urn:schemas-microsoft-com:vml" xmlns:wp14="http://schemas.microsoft.com/office/word/2010/wordprocessingDrawing" xmlns:wp="http://schemas.openxmlformats.org/drawingml/2006/wordprocessingDrawing" xmlns:w10="urn:schemas-microsoft-com:office:word" xmlns:w="http://schemas.openxmlformats.org/wordprocessingml/2006/main" xmlns:w14="http://schemas.microsoft.com/office/word/2010/wordml" xmlns:wpg="http://schemas.microsoft.com/office/word/2010/wordprocessingGroup" xmlns:wpi="http://schemas.microsoft.com/office/word/2010/wordprocessingInk" xmlns:wne="http://schemas.microsoft.com/office/word/2006/wordml" xmlns:wps="http://schemas.microsoft.com/office/word/2010/wordprocessingShape" mc:Ignorable="w14 wp14">
+<w:numbering xmlns:ve="http://schemas.openxmlformats.org/markup-compatibility/2006" xmlns:o="urn:schemas-microsoft-com:office:office" xmlns:r="http://schemas.openxmlformats.org/officeDocument/2006/relationships" xmlns:m="http://schemas.openxmlformats.org/officeDocument/2006/math" xmlns:v="urn:schemas-microsoft-com:vml" xmlns:wp="http://schemas.openxmlformats.org/drawingml/2006/wordprocessingDrawing" xmlns:w10="urn:schemas-microsoft-com:office:word" xmlns:w="http://schemas.openxmlformats.org/wordprocessingml/2006/main" xmlns:wne="http://schemas.microsoft.com/office/word/2006/wordml">
   <w:abstractNum w:abstractNumId="0">
     <w:nsid w:val="02FB0289"/>
     <w:multiLevelType w:val="hybridMultilevel"/>
@@ -1878,7 +1918,7 @@
 </file>
 
 <file path=word/styles.xml><?xml version="1.0" encoding="utf-8"?>
-<w:styles xmlns:mc="http://schemas.openxmlformats.org/markup-compatibility/2006" xmlns:r="http://schemas.openxmlformats.org/officeDocument/2006/relationships" xmlns:w="http://schemas.openxmlformats.org/wordprocessingml/2006/main" xmlns:w14="http://schemas.microsoft.com/office/word/2010/wordml" mc:Ignorable="w14">
+<w:styles xmlns:r="http://schemas.openxmlformats.org/officeDocument/2006/relationships" xmlns:w="http://schemas.openxmlformats.org/wordprocessingml/2006/main">
   <w:docDefaults>
     <w:rPrDefault>
       <w:rPr>
@@ -2036,6 +2076,7 @@
   <w:style w:type="paragraph" w:default="1" w:styleId="Normal">
     <w:name w:val="Normal"/>
     <w:qFormat/>
+    <w:rsid w:val="00EF1966"/>
   </w:style>
   <w:style w:type="character" w:default="1" w:styleId="Policepardfaut">
     <w:name w:val="Default Paragraph Font"/>
@@ -2048,6 +2089,7 @@
     <w:uiPriority w:val="99"/>
     <w:semiHidden/>
     <w:unhideWhenUsed/>
+    <w:qFormat/>
     <w:tblPr>
       <w:tblInd w:w="0" w:type="dxa"/>
       <w:tblCellMar>

</xml_diff>